<commit_message>
modifikasi css dan javacript
</commit_message>
<xml_diff>
--- a/css/CSS Layouting/CSS Layouting.docx
+++ b/css/CSS Layouting/CSS Layouting.docx
@@ -272,7 +272,35 @@
         </w:numPr>
       </w:pPr>
       <w:r>
-        <w:t xml:space="preserve">LATIHAN FLOAT  </w:t>
+        <w:t>CLEAR:</w:t>
+      </w:r>
+      <w:r>
+        <w:t xml:space="preserve"> left, right, both /</w:t>
+      </w:r>
+      <w:r>
+        <w:t xml:space="preserve"> </w:t>
+      </w:r>
+      <w:r>
+        <w:t>overflow: auto</w:t>
+      </w:r>
+      <w:r>
+        <w:t xml:space="preserve">, div </w:t>
+      </w:r>
+      <w:proofErr w:type="spellStart"/>
+      <w:r>
+        <w:t>kosong</w:t>
+      </w:r>
+      <w:proofErr w:type="spellEnd"/>
+      <w:r>
+        <w:t xml:space="preserve">, micro </w:t>
+      </w:r>
+      <w:proofErr w:type="spellStart"/>
+      <w:r>
+        <w:t>clearfix</w:t>
+      </w:r>
+      <w:proofErr w:type="spellEnd"/>
+      <w:r>
+        <w:t xml:space="preserve">  </w:t>
       </w:r>
       <w:hyperlink r:id="rId13" w:history="1">
         <w:proofErr w:type="spellStart"/>
@@ -294,35 +322,7 @@
         </w:numPr>
       </w:pPr>
       <w:r>
-        <w:t>CLEAR:</w:t>
-      </w:r>
-      <w:r>
-        <w:t xml:space="preserve"> left, right, both /</w:t>
-      </w:r>
-      <w:r>
-        <w:t xml:space="preserve"> </w:t>
-      </w:r>
-      <w:r>
-        <w:t>overflow: auto</w:t>
-      </w:r>
-      <w:r>
-        <w:t xml:space="preserve">, div </w:t>
-      </w:r>
-      <w:proofErr w:type="spellStart"/>
-      <w:r>
-        <w:t>kosong</w:t>
-      </w:r>
-      <w:proofErr w:type="spellEnd"/>
-      <w:r>
-        <w:t xml:space="preserve">, micro </w:t>
-      </w:r>
-      <w:proofErr w:type="spellStart"/>
-      <w:r>
-        <w:t>clearfix</w:t>
-      </w:r>
-      <w:proofErr w:type="spellEnd"/>
-      <w:r>
-        <w:t xml:space="preserve">  </w:t>
+        <w:t xml:space="preserve">LATIHAN FLOAT  </w:t>
       </w:r>
       <w:hyperlink r:id="rId14" w:history="1">
         <w:proofErr w:type="spellStart"/>

</xml_diff>